<commit_message>
Analyses of weak records finished
</commit_message>
<xml_diff>
--- a/MIRROR_data_manipulation.docx
+++ b/MIRROR_data_manipulation.docx
@@ -41,7 +41,7 @@
         <w:pStyle w:val="Date"/>
       </w:pPr>
       <w:r>
-        <w:t xml:space="preserve">26</w:t>
+        <w:t xml:space="preserve">27</w:t>
       </w:r>
       <w:r>
         <w:t xml:space="preserve"> </w:t>
@@ -1866,9 +1866,224 @@
       <w:pPr>
         <w:pStyle w:val="Heading1"/>
       </w:pPr>
-      <w:bookmarkStart w:id="38" w:name="potential-problems-with-linking-to-other-data"/>
+      <w:bookmarkStart w:id="38" w:name="date-variables"/>
       <w:bookmarkEnd w:id="38"/>
       <w:r>
+        <w:t xml:space="preserve">Date variables</w:t>
+      </w:r>
+    </w:p>
+    <w:p>
+      <w:pPr>
+        <w:pStyle w:val="Heading2"/>
+      </w:pPr>
+      <w:bookmarkStart w:id="39" w:name="convert-numeric-date-variable-to-date"/>
+      <w:bookmarkEnd w:id="39"/>
+      <w:r>
+        <w:t xml:space="preserve">convert numeric date variable to date</w:t>
+      </w:r>
+    </w:p>
+    <w:p>
+      <w:pPr>
+        <w:pStyle w:val="FirstParagraph"/>
+      </w:pPr>
+      <w:r>
+        <w:t xml:space="preserve">The GEBDAT variable in the MIRROR-file is a numeric variable. The first 4 characters represent year, the next 2 month, and the final 2 day. To convert this to a date variable, the numeric variable has to be converted to a string, which in turn can be converted to a date variable.</w:t>
+      </w:r>
+    </w:p>
+    <w:p>
+      <w:pPr>
+        <w:pStyle w:val="SourceCode"/>
+      </w:pPr>
+      <w:r>
+        <w:rPr>
+          <w:rStyle w:val="VerbatimChar"/>
+        </w:rPr>
+        <w:t xml:space="preserve">data$GEBDATdate &lt;- sapply(data$GEBDAT, function(x) as.Date(toString(x), format = "%Y%m%d"))</w:t>
+      </w:r>
+      <w:r>
+        <w:br w:type="textWrapping"/>
+      </w:r>
+      <w:r>
+        <w:rPr>
+          <w:rStyle w:val="VerbatimChar"/>
+        </w:rPr>
+        <w:t xml:space="preserve">class(data$GEBDATdate) &lt;- "Date"</w:t>
+      </w:r>
+    </w:p>
+    <w:tbl>
+      <w:tblPr>
+        <w:tblStyle w:val="TableNormal"/>
+        <w:tblW w:type="pct" w:w="0.0"/>
+        <w:tblLook w:firstRow="1"/>
+      </w:tblPr>
+      <w:tblGrid/>
+      <w:tr>
+        <w:trPr>
+          <w:cnfStyle w:firstRow="1"/>
+        </w:trPr>
+        <w:tc>
+          <w:tcPr>
+            <w:tcBorders>
+              <w:bottom w:val="single"/>
+            </w:tcBorders>
+            <w:vAlign w:val="bottom"/>
+          </w:tcPr>
+          <w:p>
+            <w:pPr>
+              <w:pStyle w:val="Compact"/>
+              <w:jc w:val="left"/>
+            </w:pPr>
+            <w:r>
+              <w:t xml:space="preserve">user</w:t>
+            </w:r>
+          </w:p>
+        </w:tc>
+        <w:tc>
+          <w:tcPr>
+            <w:tcBorders>
+              <w:bottom w:val="single"/>
+            </w:tcBorders>
+            <w:vAlign w:val="bottom"/>
+          </w:tcPr>
+          <w:p>
+            <w:pPr>
+              <w:pStyle w:val="Compact"/>
+              <w:jc w:val="left"/>
+            </w:pPr>
+            <w:r>
+              <w:t xml:space="preserve">system</w:t>
+            </w:r>
+          </w:p>
+        </w:tc>
+        <w:tc>
+          <w:tcPr>
+            <w:tcBorders>
+              <w:bottom w:val="single"/>
+            </w:tcBorders>
+            <w:vAlign w:val="bottom"/>
+          </w:tcPr>
+          <w:p>
+            <w:pPr>
+              <w:pStyle w:val="Compact"/>
+              <w:jc w:val="left"/>
+            </w:pPr>
+            <w:r>
+              <w:t xml:space="preserve">elapsed</w:t>
+            </w:r>
+          </w:p>
+        </w:tc>
+      </w:tr>
+      <w:tr>
+        <w:tc>
+          <w:p>
+            <w:pPr>
+              <w:pStyle w:val="Compact"/>
+              <w:jc w:val="left"/>
+            </w:pPr>
+            <w:r>
+              <w:t xml:space="preserve">202.12</w:t>
+            </w:r>
+          </w:p>
+        </w:tc>
+        <w:tc>
+          <w:p>
+            <w:pPr>
+              <w:pStyle w:val="Compact"/>
+              <w:jc w:val="left"/>
+            </w:pPr>
+            <w:r>
+              <w:t xml:space="preserve">0.00</w:t>
+            </w:r>
+          </w:p>
+        </w:tc>
+        <w:tc>
+          <w:p>
+            <w:pPr>
+              <w:pStyle w:val="Compact"/>
+              <w:jc w:val="left"/>
+            </w:pPr>
+            <w:r>
+              <w:t xml:space="preserve">202.22</w:t>
+            </w:r>
+          </w:p>
+        </w:tc>
+      </w:tr>
+    </w:tbl>
+    <w:p>
+      <w:pPr>
+        <w:pStyle w:val="Heading2"/>
+      </w:pPr>
+      <w:bookmarkStart w:id="40" w:name="create-variable-for-reference-date-peildatum"/>
+      <w:bookmarkEnd w:id="40"/>
+      <w:r>
+        <w:t xml:space="preserve">Create variable for reference date (Peildatum)</w:t>
+      </w:r>
+    </w:p>
+    <w:p>
+      <w:pPr>
+        <w:pStyle w:val="FirstParagraph"/>
+      </w:pPr>
+      <w:r>
+        <w:t xml:space="preserve">The JAAR variable contains the year of the record. The reference date is always the 1st of October.</w:t>
+      </w:r>
+    </w:p>
+    <w:p>
+      <w:pPr>
+        <w:pStyle w:val="SourceCode"/>
+      </w:pPr>
+      <w:r>
+        <w:rPr>
+          <w:rStyle w:val="VerbatimChar"/>
+        </w:rPr>
+        <w:t xml:space="preserve">data$refdate &lt;- sapply(data$JAAR, function(x) as.Date(paste0(toString(x), "10", "01"), format = "%Y%m%d"))</w:t>
+      </w:r>
+      <w:r>
+        <w:br w:type="textWrapping"/>
+      </w:r>
+      <w:r>
+        <w:rPr>
+          <w:rStyle w:val="VerbatimChar"/>
+        </w:rPr>
+        <w:t xml:space="preserve">class(data$refdate) &lt;- "Date"</w:t>
+      </w:r>
+    </w:p>
+    <w:p>
+      <w:pPr>
+        <w:pStyle w:val="Heading2"/>
+      </w:pPr>
+      <w:bookmarkStart w:id="41" w:name="create-variable-for-age-at-reference-date"/>
+      <w:bookmarkEnd w:id="41"/>
+      <w:r>
+        <w:t xml:space="preserve">Create variable for age at reference date</w:t>
+      </w:r>
+    </w:p>
+    <w:p>
+      <w:pPr>
+        <w:pStyle w:val="SourceCode"/>
+      </w:pPr>
+      <w:r>
+        <w:rPr>
+          <w:rStyle w:val="VerbatimChar"/>
+        </w:rPr>
+        <w:t xml:space="preserve">source('E:/Google Drive/Promotie/Analyse/Teacher-attrition-with-MIRROR-data/age calculation function.R')</w:t>
+      </w:r>
+      <w:r>
+        <w:br w:type="textWrapping"/>
+      </w:r>
+      <w:r>
+        <w:rPr>
+          <w:rStyle w:val="VerbatimChar"/>
+        </w:rPr>
+        <w:t xml:space="preserve">data$age &lt;- age_years(data$GEBDATdate, data$refdate)</w:t>
+      </w:r>
+    </w:p>
+    <w:p>
+      <w:pPr>
+        <w:pStyle w:val="Heading1"/>
+      </w:pPr>
+      <w:bookmarkStart w:id="42" w:name="potential-problems-with-linking-to-other-data"/>
+      <w:bookmarkEnd w:id="42"/>
+      <w:r>
         <w:t xml:space="preserve">Potential problems with linking to other data</w:t>
       </w:r>
     </w:p>
@@ -1948,8 +2163,8 @@
       <w:pPr>
         <w:pStyle w:val="Heading2"/>
       </w:pPr>
-      <w:bookmarkStart w:id="39" w:name="weakyear"/>
-      <w:bookmarkEnd w:id="39"/>
+      <w:bookmarkStart w:id="43" w:name="weakyear"/>
+      <w:bookmarkEnd w:id="43"/>
       <w:r>
         <w:t xml:space="preserve">Relation between 'weak' records and years</w:t>
       </w:r>
@@ -1995,8 +2210,8 @@
       <w:pPr>
         <w:pStyle w:val="Heading2"/>
       </w:pPr>
-      <w:bookmarkStart w:id="40" w:name="relation-between-weak-records-and-job"/>
-      <w:bookmarkEnd w:id="40"/>
+      <w:bookmarkStart w:id="44" w:name="relation-between-weak-records-and-job"/>
+      <w:bookmarkEnd w:id="44"/>
       <w:r>
         <w:t xml:space="preserve">Relation between 'weak' records and job</w:t>
       </w:r>
@@ -2111,8 +2326,8 @@
       <w:pPr>
         <w:pStyle w:val="Heading2"/>
       </w:pPr>
-      <w:bookmarkStart w:id="41" w:name="relation-between-weak-records-and-invalid-brin"/>
-      <w:bookmarkEnd w:id="41"/>
+      <w:bookmarkStart w:id="45" w:name="relation-between-weak-records-and-invalid-brin"/>
+      <w:bookmarkEnd w:id="45"/>
       <w:r>
         <w:t xml:space="preserve">Relation between 'weak' records and invalid BRIN</w:t>
       </w:r>
@@ -2186,12 +2401,438 @@
     </w:p>
     <w:p>
       <w:pPr>
+        <w:pStyle w:val="Heading2"/>
+      </w:pPr>
+      <w:bookmarkStart w:id="46" w:name="check-for-persons-id_2015-with-one-or-more-records-with-one-or-more-nas-in-variables-used-for-linking-to-other-data."/>
+      <w:bookmarkEnd w:id="46"/>
+      <w:r>
+        <w:t xml:space="preserve">check for persons (id_2015) with one or more records with one or more NA's in variables used for linking to other data.</w:t>
+      </w:r>
+    </w:p>
+    <w:p>
+      <w:pPr>
+        <w:pStyle w:val="Heading3"/>
+      </w:pPr>
+      <w:bookmarkStart w:id="47" w:name="all-records"/>
+      <w:bookmarkEnd w:id="47"/>
+      <w:r>
+        <w:t xml:space="preserve">All records</w:t>
+      </w:r>
+    </w:p>
+    <w:p>
+      <w:pPr>
+        <w:pStyle w:val="FirstParagraph"/>
+      </w:pPr>
+      <w:r>
+        <w:t xml:space="preserve">Although only 0,2% of the records has NA's in variables important for linking to other data, when the records are aggregated to the level of individuals, 2,1% of the persons has at least one weak record.</w:t>
+      </w:r>
+    </w:p>
+    <w:p>
+      <w:pPr>
+        <w:pStyle w:val="SourceCode"/>
+      </w:pPr>
+      <w:r>
+        <w:rPr>
+          <w:rStyle w:val="VerbatimChar"/>
+        </w:rPr>
+        <w:t xml:space="preserve">library(plyr)</w:t>
+      </w:r>
+      <w:r>
+        <w:br w:type="textWrapping"/>
+      </w:r>
+      <w:r>
+        <w:rPr>
+          <w:rStyle w:val="VerbatimChar"/>
+        </w:rPr>
+        <w:t xml:space="preserve">id_data &lt;- ddply(data, "id_2015", summarise, weaklink_id = max(weaklink))</w:t>
+      </w:r>
+      <w:r>
+        <w:br w:type="textWrapping"/>
+      </w:r>
+      <w:r>
+        <w:rPr>
+          <w:rStyle w:val="VerbatimChar"/>
+        </w:rPr>
+        <w:t xml:space="preserve">sum(id_data$weaklink_id)</w:t>
+      </w:r>
+      <w:r>
+        <w:br w:type="textWrapping"/>
+      </w:r>
+      <w:r>
+        <w:rPr>
+          <w:rStyle w:val="VerbatimChar"/>
+        </w:rPr>
+        <w:t xml:space="preserve">length(id_data$weaklink_id)</w:t>
+      </w:r>
+      <w:r>
+        <w:br w:type="textWrapping"/>
+      </w:r>
+      <w:r>
+        <w:rPr>
+          <w:rStyle w:val="VerbatimChar"/>
+        </w:rPr>
+        <w:t xml:space="preserve">sum(id_data$weaklink_id)/length(id_data$weaklink_id)</w:t>
+      </w:r>
+    </w:p>
+    <w:p>
+      <w:pPr>
+        <w:pStyle w:val="FirstParagraph"/>
+      </w:pPr>
+      <w:r>
+        <w:t xml:space="preserve">For this analysis the plyr package is used, citation: Hadley Wickham (2011). The Split-Apply-Combine Strategy for Data Analysis. Journal of Statistical Software, 40(1), 1-29. URL</w:t>
+      </w:r>
+      <w:r>
+        <w:t xml:space="preserve"> </w:t>
+      </w:r>
+      <w:hyperlink r:id="rId48">
+        <w:r>
+          <w:rPr>
+            <w:rStyle w:val="Hyperlink"/>
+          </w:rPr>
+          <w:t xml:space="preserve">http://www.jstatsoft.org/v40/i01/</w:t>
+        </w:r>
+      </w:hyperlink>
+      <w:r>
+        <w:t xml:space="preserve">.</w:t>
+      </w:r>
+    </w:p>
+    <w:p>
+      <w:pPr>
+        <w:pStyle w:val="Heading3"/>
+      </w:pPr>
+      <w:bookmarkStart w:id="49" w:name="most-recent-year-2014"/>
+      <w:bookmarkEnd w:id="49"/>
+      <w:r>
+        <w:t xml:space="preserve">Most recent year (2014)</w:t>
+      </w:r>
+    </w:p>
+    <w:p>
+      <w:pPr>
+        <w:pStyle w:val="FirstParagraph"/>
+      </w:pPr>
+      <w:r>
+        <w:t xml:space="preserve">In 2014 the problem of weak records per person seem limited. 510 out of 332418 (0,15%) of the persons (id_2014) have one or more weak records.</w:t>
+      </w:r>
+    </w:p>
+    <w:p>
+      <w:pPr>
+        <w:pStyle w:val="SourceCode"/>
+      </w:pPr>
+      <w:r>
+        <w:rPr>
+          <w:rStyle w:val="VerbatimChar"/>
+        </w:rPr>
+        <w:t xml:space="preserve">id_data_2014 &lt;- ddply(data[data$JAAR==2014,], "id_2015", summarise, weaklink_id = max(weaklink))</w:t>
+      </w:r>
+      <w:r>
+        <w:br w:type="textWrapping"/>
+      </w:r>
+      <w:r>
+        <w:rPr>
+          <w:rStyle w:val="VerbatimChar"/>
+        </w:rPr>
+        <w:t xml:space="preserve">sum(id_data_2014$weaklink_id)</w:t>
+      </w:r>
+      <w:r>
+        <w:br w:type="textWrapping"/>
+      </w:r>
+      <w:r>
+        <w:rPr>
+          <w:rStyle w:val="VerbatimChar"/>
+        </w:rPr>
+        <w:t xml:space="preserve">length(id_data_2014$weaklink_id)</w:t>
+      </w:r>
+      <w:r>
+        <w:br w:type="textWrapping"/>
+      </w:r>
+      <w:r>
+        <w:rPr>
+          <w:rStyle w:val="VerbatimChar"/>
+        </w:rPr>
+        <w:t xml:space="preserve">sum(id_data_2014$weaklink_id)/length(id_data_2014$weaklink_id)</w:t>
+      </w:r>
+    </w:p>
+    <w:p>
+      <w:pPr>
+        <w:pStyle w:val="Heading3"/>
+      </w:pPr>
+      <w:bookmarkStart w:id="50" w:name="most-recent-6-years-2008---2014"/>
+      <w:bookmarkEnd w:id="50"/>
+      <w:r>
+        <w:t xml:space="preserve">Most recent 6 years (2008 - 2014)</w:t>
+      </w:r>
+    </w:p>
+    <w:p>
+      <w:pPr>
+        <w:pStyle w:val="FirstParagraph"/>
+      </w:pPr>
+      <w:r>
+        <w:t xml:space="preserve">13004 out of 478643 the persons in 2008-2014 (2,7%) have one or more weak records.</w:t>
+      </w:r>
+    </w:p>
+    <w:p>
+      <w:pPr>
+        <w:pStyle w:val="SourceCode"/>
+      </w:pPr>
+      <w:r>
+        <w:rPr>
+          <w:rStyle w:val="VerbatimChar"/>
+        </w:rPr>
+        <w:t xml:space="preserve">id_data_20082014 &lt;- ddply(subset(data, JAAR &gt;= 2008), "id_2015", summarise, weaklink_id = max(weaklink))</w:t>
+      </w:r>
+      <w:r>
+        <w:br w:type="textWrapping"/>
+      </w:r>
+      <w:r>
+        <w:rPr>
+          <w:rStyle w:val="VerbatimChar"/>
+        </w:rPr>
+        <w:t xml:space="preserve">sum(id_data_20082014$weaklink_id)</w:t>
+      </w:r>
+      <w:r>
+        <w:br w:type="textWrapping"/>
+      </w:r>
+      <w:r>
+        <w:rPr>
+          <w:rStyle w:val="VerbatimChar"/>
+        </w:rPr>
+        <w:t xml:space="preserve">length(id_data_20082014$weaklink_id)</w:t>
+      </w:r>
+      <w:r>
+        <w:br w:type="textWrapping"/>
+      </w:r>
+      <w:r>
+        <w:rPr>
+          <w:rStyle w:val="VerbatimChar"/>
+        </w:rPr>
+        <w:t xml:space="preserve">sum(id_data_20082014$weaklink_id)/length(id_data_20082014$weaklink_id)</w:t>
+      </w:r>
+    </w:p>
+    <w:p>
+      <w:pPr>
+        <w:pStyle w:val="SourceCode"/>
+      </w:pPr>
+      <w:r>
+        <w:rPr>
+          <w:rStyle w:val="VerbatimChar"/>
+        </w:rPr>
+        <w:t xml:space="preserve">Year &lt;- NULL</w:t>
+      </w:r>
+      <w:r>
+        <w:br w:type="textWrapping"/>
+      </w:r>
+      <w:r>
+        <w:rPr>
+          <w:rStyle w:val="VerbatimChar"/>
+        </w:rPr>
+        <w:t xml:space="preserve">PersonsWeakRecords &lt;- NULL</w:t>
+      </w:r>
+      <w:r>
+        <w:br w:type="textWrapping"/>
+      </w:r>
+      <w:r>
+        <w:rPr>
+          <w:rStyle w:val="VerbatimChar"/>
+        </w:rPr>
+        <w:t xml:space="preserve">TotalPersons &lt;- NULL</w:t>
+      </w:r>
+      <w:r>
+        <w:br w:type="textWrapping"/>
+      </w:r>
+      <w:r>
+        <w:rPr>
+          <w:rStyle w:val="VerbatimChar"/>
+        </w:rPr>
+        <w:t xml:space="preserve">Proportion &lt;- NULL</w:t>
+      </w:r>
+      <w:r>
+        <w:br w:type="textWrapping"/>
+      </w:r>
+      <w:r>
+        <w:rPr>
+          <w:rStyle w:val="VerbatimChar"/>
+        </w:rPr>
+        <w:t xml:space="preserve"/>
+      </w:r>
+      <w:r>
+        <w:br w:type="textWrapping"/>
+      </w:r>
+      <w:r>
+        <w:rPr>
+          <w:rStyle w:val="VerbatimChar"/>
+        </w:rPr>
+        <w:t xml:space="preserve">for (i in min(data$JAAR):max(data$JAAR)) {</w:t>
+      </w:r>
+      <w:r>
+        <w:br w:type="textWrapping"/>
+      </w:r>
+      <w:r>
+        <w:rPr>
+          <w:rStyle w:val="VerbatimChar"/>
+        </w:rPr>
+        <w:t xml:space="preserve">  temp_id_data &lt;- ddply(subset(data, JAAR == i), "id_2015", summarise, weaklink_id = max(weaklink))</w:t>
+      </w:r>
+      <w:r>
+        <w:br w:type="textWrapping"/>
+      </w:r>
+      <w:r>
+        <w:rPr>
+          <w:rStyle w:val="VerbatimChar"/>
+        </w:rPr>
+        <w:t xml:space="preserve">  a &lt;- sum(temp_id_data$weaklink_id)</w:t>
+      </w:r>
+      <w:r>
+        <w:br w:type="textWrapping"/>
+      </w:r>
+      <w:r>
+        <w:rPr>
+          <w:rStyle w:val="VerbatimChar"/>
+        </w:rPr>
+        <w:t xml:space="preserve">  b &lt;- length(temp_id_data$weaklink_id)</w:t>
+      </w:r>
+      <w:r>
+        <w:br w:type="textWrapping"/>
+      </w:r>
+      <w:r>
+        <w:rPr>
+          <w:rStyle w:val="VerbatimChar"/>
+        </w:rPr>
+        <w:t xml:space="preserve">  # a/b</w:t>
+      </w:r>
+      <w:r>
+        <w:br w:type="textWrapping"/>
+      </w:r>
+      <w:r>
+        <w:rPr>
+          <w:rStyle w:val="VerbatimChar"/>
+        </w:rPr>
+        <w:t xml:space="preserve">  # cat(i, a/b)</w:t>
+      </w:r>
+      <w:r>
+        <w:br w:type="textWrapping"/>
+      </w:r>
+      <w:r>
+        <w:rPr>
+          <w:rStyle w:val="VerbatimChar"/>
+        </w:rPr>
+        <w:t xml:space="preserve">  Year &lt;- c(Year, i)</w:t>
+      </w:r>
+      <w:r>
+        <w:br w:type="textWrapping"/>
+      </w:r>
+      <w:r>
+        <w:rPr>
+          <w:rStyle w:val="VerbatimChar"/>
+        </w:rPr>
+        <w:t xml:space="preserve">  PersonsWeakRecords &lt;- c(PersonsWeakRecords, a)</w:t>
+      </w:r>
+      <w:r>
+        <w:br w:type="textWrapping"/>
+      </w:r>
+      <w:r>
+        <w:rPr>
+          <w:rStyle w:val="VerbatimChar"/>
+        </w:rPr>
+        <w:t xml:space="preserve">  TotalPersons &lt;- c(TotalPersons, b)</w:t>
+      </w:r>
+      <w:r>
+        <w:br w:type="textWrapping"/>
+      </w:r>
+      <w:r>
+        <w:rPr>
+          <w:rStyle w:val="VerbatimChar"/>
+        </w:rPr>
+        <w:t xml:space="preserve">  Proportion &lt;- c(Proportion, a/b)</w:t>
+      </w:r>
+      <w:r>
+        <w:br w:type="textWrapping"/>
+      </w:r>
+      <w:r>
+        <w:rPr>
+          <w:rStyle w:val="VerbatimChar"/>
+        </w:rPr>
+        <w:t xml:space="preserve">}</w:t>
+      </w:r>
+      <w:r>
+        <w:br w:type="textWrapping"/>
+      </w:r>
+      <w:r>
+        <w:rPr>
+          <w:rStyle w:val="VerbatimChar"/>
+        </w:rPr>
+        <w:t xml:space="preserve"># Year</w:t>
+      </w:r>
+      <w:r>
+        <w:br w:type="textWrapping"/>
+      </w:r>
+      <w:r>
+        <w:rPr>
+          <w:rStyle w:val="VerbatimChar"/>
+        </w:rPr>
+        <w:t xml:space="preserve"># PersonsWeakRecords</w:t>
+      </w:r>
+      <w:r>
+        <w:br w:type="textWrapping"/>
+      </w:r>
+      <w:r>
+        <w:rPr>
+          <w:rStyle w:val="VerbatimChar"/>
+        </w:rPr>
+        <w:t xml:space="preserve"># TotalPersons</w:t>
+      </w:r>
+      <w:r>
+        <w:br w:type="textWrapping"/>
+      </w:r>
+      <w:r>
+        <w:rPr>
+          <w:rStyle w:val="VerbatimChar"/>
+        </w:rPr>
+        <w:t xml:space="preserve"># Proportion</w:t>
+      </w:r>
+    </w:p>
+    <w:p>
+      <w:pPr>
+        <w:pStyle w:val="FirstParagraph"/>
+      </w:pPr>
+      <w:r>
+        <w:rPr>
+          <w:rStyle w:val="VerbatimChar"/>
+        </w:rPr>
+        <w:t xml:space="preserve">{r, fig.width=4, fig.height=4} barplot(Proportion, names.arg = Year, ylab = "Proportion")</w:t>
+      </w:r>
+    </w:p>
+    <w:p>
+      <w:pPr>
+        <w:pStyle w:val="BodyText"/>
+      </w:pPr>
+      <w:r>
+        <w:t xml:space="preserve">head(data1[which(data1$JAAR==(2009:2014)), ]) head(data1[data1$JAAR==2014, ]) head(subset(data1, JAAR &gt;= 2008))</w:t>
+      </w:r>
+    </w:p>
+    <w:p>
+      <w:pPr>
+        <w:pStyle w:val="BodyText"/>
+      </w:pPr>
+      <w:r>
+        <w:t xml:space="preserve">min(c(T,T,F))</w:t>
+      </w:r>
+    </w:p>
+    <w:p>
+      <w:pPr>
+        <w:pStyle w:val="BodyText"/>
+      </w:pPr>
+      <w:r>
+        <w:t xml:space="preserve">duplicated(testdata)</w:t>
+      </w:r>
+    </w:p>
+    <w:p>
+      <w:pPr>
         <w:pStyle w:val="Heading1"/>
       </w:pPr>
-      <w:bookmarkStart w:id="42" w:name="duplicate-records"/>
-      <w:bookmarkEnd w:id="42"/>
-      <w:r>
-        <w:t xml:space="preserve">Duplicate records</w:t>
+      <w:bookmarkStart w:id="51" w:name="create-variable-for-entry-and-exit-into-the-labor-force."/>
+      <w:bookmarkEnd w:id="51"/>
+      <w:r>
+        <w:t xml:space="preserve">Create variable for entry and exit into the labor force.</w:t>
       </w:r>
     </w:p>
     <w:p>
@@ -2199,162 +2840,66 @@
         <w:pStyle w:val="FirstParagraph"/>
       </w:pPr>
       <w:r>
-        <w:t xml:space="preserve">library(plyr)</w:t>
+        <w:t xml:space="preserve">testdata2 &lt;- ddply(testdata, "id_2015", summarise, first_year = min(JAAR)) # summarise function aggregates data frame by "id_2015" testdata3 &lt;- ddply(testdata, "id_2015", summarise, last_year = max(JAAR)) # user system elapsed # 2.52 0.03 2.55</w:t>
+      </w:r>
+    </w:p>
+    <w:p>
+      <w:pPr>
+        <w:pStyle w:val="BodyText"/>
+      </w:pPr>
+      <w:r>
+        <w:t xml:space="preserve">testdata4 &lt;- merge(testdata2, testdata3) testdata5 &lt;- merge(testdata, testdata4)</w:t>
+      </w:r>
+    </w:p>
+    <w:p>
+      <w:pPr>
+        <w:pStyle w:val="BodyText"/>
+      </w:pPr>
+      <w:r>
+        <w:t xml:space="preserve">head(testdata2) head(testdata3) head(testdata4) head(testdata5)</w:t>
+      </w:r>
+    </w:p>
+    <w:p>
+      <w:pPr>
+        <w:pStyle w:val="BodyText"/>
+      </w:pPr>
+      <w:r>
+        <w:t xml:space="preserve">testdata6 &lt;- ddply(testdata, c("id_2015", "FUNGRP"), summarise, last_year = max(JAAR)) # FUNGRP is used for MIRROR, a model for labour market estimates. Most likely the best variable to use to determine if someone is a teacher. head(testdata6)</w:t>
       </w:r>
     </w:p>
     <w:p>
       <w:pPr>
         <w:pStyle w:val="Heading1"/>
       </w:pPr>
-      <w:bookmarkStart w:id="43" w:name="check-for-persons-id_2015-with-one-or-more-recors-with-one-or-more-nas-in-variables-used-for-linking-to-other-data."/>
-      <w:bookmarkEnd w:id="43"/>
-      <w:r>
-        <w:t xml:space="preserve">check for persons (id_2015) with one or more recors with one or more NA's in variables used for linking to other data.</w:t>
-      </w:r>
-    </w:p>
-    <w:p>
-      <w:pPr>
-        <w:pStyle w:val="FirstParagraph"/>
-      </w:pPr>
-      <w:r>
-        <w:t xml:space="preserve">id_data &lt;- ddply(data1, "id_2015", summarise, koppelprobleem_record = max(koppelprobleem)) sum(id_data$koppelprobleem_record) # 16868 out of 629793 persons (2.68%)</w:t>
+      <w:bookmarkStart w:id="52" w:name="to-do"/>
+      <w:bookmarkEnd w:id="52"/>
+      <w:r>
+        <w:t xml:space="preserve">To do:</w:t>
       </w:r>
     </w:p>
     <w:p>
       <w:pPr>
         <w:pStyle w:val="Heading1"/>
       </w:pPr>
-      <w:bookmarkStart w:id="44" w:name="idem-for-most-recent-year-2014"/>
-      <w:bookmarkEnd w:id="44"/>
-      <w:r>
-        <w:t xml:space="preserve">idem for most recent year (2014)</w:t>
-      </w:r>
-    </w:p>
-    <w:p>
-      <w:pPr>
-        <w:pStyle w:val="FirstParagraph"/>
-      </w:pPr>
-      <w:r>
-        <w:t xml:space="preserve">id_data_2014 &lt;- ddply(data1[data1$JAAR==2014,], "id_2015", summarise, koppelprobleem_record = max(koppelprobleem)) sum(id_data_2014$koppelprobleem_record) # 505 out of 332418 persons (0,15%)</w:t>
+      <w:bookmarkStart w:id="53" w:name="how-to-get-the-value-labels-out-of-the-spss-file"/>
+      <w:bookmarkEnd w:id="53"/>
+      <w:r>
+        <w:t xml:space="preserve">1. How to get the value labels out of the SPSS-file?</w:t>
       </w:r>
     </w:p>
     <w:p>
       <w:pPr>
         <w:pStyle w:val="Heading1"/>
       </w:pPr>
-      <w:bookmarkStart w:id="45" w:name="idem-for-most-recent-6-years-2008---2014"/>
-      <w:bookmarkEnd w:id="45"/>
-      <w:r>
-        <w:t xml:space="preserve">idem for most recent 6 years (2008 - 2014)</w:t>
-      </w:r>
-    </w:p>
-    <w:p>
-      <w:pPr>
-        <w:pStyle w:val="FirstParagraph"/>
-      </w:pPr>
-      <w:r>
-        <w:t xml:space="preserve">id_data_20092014 &lt;- ddply(subset(data1, JAAR &gt;= 2008), "id_2015", summarise, koppelprobleem_record = max(koppelprobleem)) sum(id_data_20092014$koppelprobleem_record) # 16759 out of 478643 persons (3,50%)</w:t>
-      </w:r>
-    </w:p>
-    <w:p>
-      <w:pPr>
-        <w:pStyle w:val="BodyText"/>
-      </w:pPr>
-      <w:r>
-        <w:t xml:space="preserve">head(data1[which(data1$JAAR==(2009:2014)), ]) head(data1[data1$JAAR==2014, ]) head(subset(data1, JAAR &gt;= 2008))</w:t>
-      </w:r>
-    </w:p>
-    <w:p>
-      <w:pPr>
-        <w:pStyle w:val="BodyText"/>
-      </w:pPr>
-      <w:r>
-        <w:t xml:space="preserve">min(c(T,T,F))</w:t>
-      </w:r>
-    </w:p>
-    <w:p>
-      <w:pPr>
-        <w:pStyle w:val="BodyText"/>
-      </w:pPr>
-      <w:r>
-        <w:t xml:space="preserve">duplicated(testdata)</w:t>
-      </w:r>
-    </w:p>
-    <w:p>
-      <w:pPr>
-        <w:pStyle w:val="Heading1"/>
-      </w:pPr>
-      <w:bookmarkStart w:id="46" w:name="create-variable-for-entry-and-exit-into-the-labor-force."/>
-      <w:bookmarkEnd w:id="46"/>
-      <w:r>
-        <w:t xml:space="preserve">Create variable for entry and exit into the labor force.</w:t>
-      </w:r>
-    </w:p>
-    <w:p>
-      <w:pPr>
-        <w:pStyle w:val="FirstParagraph"/>
-      </w:pPr>
-      <w:r>
-        <w:t xml:space="preserve">testdata2 &lt;- ddply(testdata, "id_2015", summarise, first_year = min(JAAR)) # summarise function aggregates data frame by "id_2015" testdata3 &lt;- ddply(testdata, "id_2015", summarise, last_year = max(JAAR)) # user system elapsed # 2.52 0.03 2.55</w:t>
-      </w:r>
-    </w:p>
-    <w:p>
-      <w:pPr>
-        <w:pStyle w:val="BodyText"/>
-      </w:pPr>
-      <w:r>
-        <w:t xml:space="preserve">testdata4 &lt;- merge(testdata2, testdata3) testdata5 &lt;- merge(testdata, testdata4)</w:t>
-      </w:r>
-    </w:p>
-    <w:p>
-      <w:pPr>
-        <w:pStyle w:val="BodyText"/>
-      </w:pPr>
-      <w:r>
-        <w:t xml:space="preserve">head(testdata2) head(testdata3) head(testdata4) head(testdata5)</w:t>
-      </w:r>
-    </w:p>
-    <w:p>
-      <w:pPr>
-        <w:pStyle w:val="BodyText"/>
-      </w:pPr>
-      <w:r>
-        <w:t xml:space="preserve">testdata6 &lt;- ddply(testdata, c("id_2015", "FUNGRP"), summarise, last_year = max(JAAR)) # FUNGRP is used for MIRROR, a model for labour market estimates. Most likely the best variable to use to determine if someone is a teacher. head(testdata6)</w:t>
-      </w:r>
-    </w:p>
-    <w:p>
-      <w:pPr>
-        <w:pStyle w:val="Heading1"/>
-      </w:pPr>
-      <w:bookmarkStart w:id="47" w:name="to-do"/>
-      <w:bookmarkEnd w:id="47"/>
-      <w:r>
-        <w:t xml:space="preserve">To do:</w:t>
-      </w:r>
-    </w:p>
-    <w:p>
-      <w:pPr>
-        <w:pStyle w:val="Heading1"/>
-      </w:pPr>
-      <w:bookmarkStart w:id="48" w:name="how-to-get-the-value-labels-out-of-the-spss-file"/>
-      <w:bookmarkEnd w:id="48"/>
-      <w:r>
-        <w:t xml:space="preserve">1. How to get the value labels out of the SPSS-file?</w:t>
-      </w:r>
-    </w:p>
-    <w:p>
-      <w:pPr>
-        <w:pStyle w:val="Heading1"/>
-      </w:pPr>
-      <w:bookmarkStart w:id="50" w:name="the-not-sophisticated-way-httpwww.statmethods.netinputvaluelabels.html"/>
-      <w:bookmarkEnd w:id="50"/>
+      <w:bookmarkStart w:id="55" w:name="the-not-sophisticated-way-httpwww.statmethods.netinputvaluelabels.html"/>
+      <w:bookmarkEnd w:id="55"/>
       <w:r>
         <w:t xml:space="preserve">The not-sophisticated way:</w:t>
       </w:r>
       <w:r>
         <w:t xml:space="preserve"> </w:t>
       </w:r>
-      <w:hyperlink r:id="rId49">
+      <w:hyperlink r:id="rId54">
         <w:r>
           <w:rPr>
             <w:rStyle w:val="Hyperlink"/>
@@ -2478,8 +3023,8 @@
       <w:pPr>
         <w:pStyle w:val="Heading1"/>
       </w:pPr>
-      <w:bookmarkStart w:id="51" w:name="or-alternatively"/>
-      <w:bookmarkEnd w:id="51"/>
+      <w:bookmarkStart w:id="56" w:name="or-alternatively"/>
+      <w:bookmarkEnd w:id="56"/>
       <w:r>
         <w:t xml:space="preserve">Or, alternatively:</w:t>
       </w:r>
@@ -2488,8 +3033,8 @@
       <w:pPr>
         <w:pStyle w:val="Heading1"/>
       </w:pPr>
-      <w:bookmarkStart w:id="52" w:name="datafungrp_pve1---factordatafungrp_pve1"/>
-      <w:bookmarkEnd w:id="52"/>
+      <w:bookmarkStart w:id="57" w:name="datafungrp_pve1---factordatafungrp_pve1"/>
+      <w:bookmarkEnd w:id="57"/>
       <w:r>
         <w:t xml:space="preserve">data</w:t>
       </w:r>
@@ -2601,8 +3146,8 @@
       <w:pPr>
         <w:pStyle w:val="Heading1"/>
       </w:pPr>
-      <w:bookmarkStart w:id="53" w:name="levels-c12345"/>
-      <w:bookmarkEnd w:id="53"/>
+      <w:bookmarkStart w:id="58" w:name="levels-c12345"/>
+      <w:bookmarkEnd w:id="58"/>
       <w:r>
         <w:t xml:space="preserve">levels = c(1,2,3,4,5),</w:t>
       </w:r>
@@ -2611,8 +3156,8 @@
       <w:pPr>
         <w:pStyle w:val="Heading1"/>
       </w:pPr>
-      <w:bookmarkStart w:id="54" w:name="labels-cdirectiemanagement-op-oop-obp-lio"/>
-      <w:bookmarkEnd w:id="54"/>
+      <w:bookmarkStart w:id="59" w:name="labels-cdirectiemanagement-op-oop-obp-lio"/>
+      <w:bookmarkEnd w:id="59"/>
       <w:r>
         <w:t xml:space="preserve">labels = c("directie/management", "OP", "OOP", "OBP", "LIO"))</w:t>
       </w:r>
@@ -2621,8 +3166,8 @@
       <w:pPr>
         <w:pStyle w:val="Heading1"/>
       </w:pPr>
-      <w:bookmarkStart w:id="55" w:name="convert-some-variables-to-nominal-variables-factor"/>
-      <w:bookmarkEnd w:id="55"/>
+      <w:bookmarkStart w:id="60" w:name="convert-some-variables-to-nominal-variables-factor"/>
+      <w:bookmarkEnd w:id="60"/>
       <w:r>
         <w:t xml:space="preserve">2. Convert some variables to nominal variables (factor?)</w:t>
       </w:r>
@@ -2631,8 +3176,8 @@
       <w:pPr>
         <w:pStyle w:val="Heading1"/>
       </w:pPr>
-      <w:bookmarkStart w:id="56" w:name="create-date-variable-out-of-gebdat"/>
-      <w:bookmarkEnd w:id="56"/>
+      <w:bookmarkStart w:id="61" w:name="create-date-variable-out-of-gebdat"/>
+      <w:bookmarkEnd w:id="61"/>
       <w:r>
         <w:t xml:space="preserve">3. Create date variable out of GEBDAT</w:t>
       </w:r>
@@ -2641,8 +3186,8 @@
       <w:pPr>
         <w:pStyle w:val="Heading1"/>
       </w:pPr>
-      <w:bookmarkStart w:id="57" w:name="fill-missing-gebdat-is-known-within-same-id_2015-maybe-not-id_2015-might-not-be-very-reliable-if-date-of-birth-is-missing."/>
-      <w:bookmarkEnd w:id="57"/>
+      <w:bookmarkStart w:id="62" w:name="fill-missing-gebdat-is-known-within-same-id_2015-maybe-not-id_2015-might-not-be-very-reliable-if-date-of-birth-is-missing."/>
+      <w:bookmarkEnd w:id="62"/>
       <w:r>
         <w:t xml:space="preserve">4. Fill missing GEBDAT is known within same id_2015? Maybe not: id_2015 might not be very reliable if date of birth is missing.</w:t>
       </w:r>
@@ -2662,8 +3207,8 @@
       <w:pPr>
         <w:pStyle w:val="Heading2"/>
       </w:pPr>
-      <w:bookmarkStart w:id="58" w:name="r-markdown"/>
-      <w:bookmarkEnd w:id="58"/>
+      <w:bookmarkStart w:id="63" w:name="r-markdown"/>
+      <w:bookmarkEnd w:id="63"/>
       <w:r>
         <w:t xml:space="preserve">R Markdown</w:t>
       </w:r>
@@ -2678,7 +3223,7 @@
       <w:r>
         <w:t xml:space="preserve"> </w:t>
       </w:r>
-      <w:hyperlink r:id="rId59">
+      <w:hyperlink r:id="rId64">
         <w:r>
           <w:rPr>
             <w:rStyle w:val="Hyperlink"/>
@@ -2728,8 +3273,8 @@
       <w:pPr>
         <w:pStyle w:val="Heading2"/>
       </w:pPr>
-      <w:bookmarkStart w:id="60" w:name="including-plots"/>
-      <w:bookmarkEnd w:id="60"/>
+      <w:bookmarkStart w:id="65" w:name="including-plots"/>
+      <w:bookmarkEnd w:id="65"/>
       <w:r>
         <w:t xml:space="preserve">Including Plots</w:t>
       </w:r>
@@ -2884,7 +3429,7 @@
     </w:lvl>
   </w:abstractNum>
   <w:abstractNum w:abstractNumId="990">
-    <w:nsid w:val="6458736d"/>
+    <w:nsid w:val="9ab632b2"/>
     <w:multiLevelType w:val="multilevel"/>
     <w:lvl w:ilvl="0">
       <w:numFmt w:val="bullet"/>

</xml_diff>